<commit_message>
Evaluation first draft - needs proof reading.
</commit_message>
<xml_diff>
--- a/EvaluationNotes3.docx
+++ b/EvaluationNotes3.docx
@@ -149,6 +149,16 @@
               <w:t>register buttons</w:t>
             </w:r>
           </w:p>
+          <w:p>
+            <w:r>
+              <w:t>“should it not log me in?</w:t>
+            </w:r>
+            <w:bookmarkStart w:id="0" w:name="_GoBack"/>
+            <w:bookmarkEnd w:id="0"/>
+            <w:r>
+              <w:t>”</w:t>
+            </w:r>
+          </w:p>
         </w:tc>
       </w:tr>
       <w:tr>
@@ -202,8 +212,13 @@
           </w:tcPr>
           <w:p>
             <w:r>
-              <w:t>Add a new FieldStation</w:t>
-            </w:r>
+              <w:t xml:space="preserve">Add a new </w:t>
+            </w:r>
+            <w:proofErr w:type="spellStart"/>
+            <w:r>
+              <w:t>FieldStation</w:t>
+            </w:r>
+            <w:proofErr w:type="spellEnd"/>
           </w:p>
         </w:tc>
       </w:tr>
@@ -241,7 +256,17 @@
           </w:p>
           <w:p>
             <w:r>
-              <w:t xml:space="preserve">“I cant work out where to go?” </w:t>
+              <w:t xml:space="preserve">“I </w:t>
+            </w:r>
+            <w:proofErr w:type="spellStart"/>
+            <w:proofErr w:type="gramStart"/>
+            <w:r>
+              <w:t>cant</w:t>
+            </w:r>
+            <w:proofErr w:type="spellEnd"/>
+            <w:proofErr w:type="gramEnd"/>
+            <w:r>
+              <w:t xml:space="preserve"> work out where to go?” </w:t>
             </w:r>
             <w:r>
               <w:t>– User found navigation difficult between pages.</w:t>
@@ -259,7 +284,15 @@
           </w:p>
           <w:p>
             <w:r>
-              <w:t>“there should be lots more labels and hints, its really hard to navigate”</w:t>
+              <w:t xml:space="preserve">“there should be lots more labels and hints, </w:t>
+            </w:r>
+            <w:proofErr w:type="spellStart"/>
+            <w:r>
+              <w:t>its</w:t>
+            </w:r>
+            <w:proofErr w:type="spellEnd"/>
+            <w:r>
+              <w:t xml:space="preserve"> really hard to navigate”</w:t>
             </w:r>
           </w:p>
         </w:tc>
@@ -311,8 +344,13 @@
           </w:tcPr>
           <w:p>
             <w:r>
-              <w:t>Add a new sensor to that fieldstation</w:t>
-            </w:r>
+              <w:t xml:space="preserve">Add a new sensor to that </w:t>
+            </w:r>
+            <w:proofErr w:type="spellStart"/>
+            <w:r>
+              <w:t>fieldstation</w:t>
+            </w:r>
+            <w:proofErr w:type="spellEnd"/>
           </w:p>
         </w:tc>
       </w:tr>
@@ -357,7 +395,15 @@
           </w:p>
           <w:p>
             <w:r>
-              <w:t>“Im unsure what interval does and how high I should make it”</w:t>
+              <w:t>“</w:t>
+            </w:r>
+            <w:proofErr w:type="spellStart"/>
+            <w:r>
+              <w:t>Im</w:t>
+            </w:r>
+            <w:proofErr w:type="spellEnd"/>
+            <w:r>
+              <w:t xml:space="preserve"> unsure what interval does and how high I should make it”</w:t>
             </w:r>
           </w:p>
           <w:p>
@@ -432,8 +478,6 @@
             <w:r>
               <w:t>GPS</w:t>
             </w:r>
-            <w:bookmarkStart w:id="0" w:name="_GoBack"/>
-            <w:bookmarkEnd w:id="0"/>
             <w:r>
               <w:t xml:space="preserve"> data and view individual sensor data.</w:t>
             </w:r>
@@ -498,7 +542,15 @@
           </w:p>
           <w:p>
             <w:r>
-              <w:t xml:space="preserve">“Ohhh that’s cool” – User has selected the GPS map </w:t>
+              <w:t>“</w:t>
+            </w:r>
+            <w:proofErr w:type="spellStart"/>
+            <w:r>
+              <w:t>Ohhh</w:t>
+            </w:r>
+            <w:proofErr w:type="spellEnd"/>
+            <w:r>
+              <w:t xml:space="preserve"> that’s cool” – User has selected the GPS map </w:t>
             </w:r>
           </w:p>
           <w:p>
@@ -597,7 +649,23 @@
           </w:p>
           <w:p>
             <w:r>
-              <w:t>“Its good I just wish it had more labels and stuff as its hard to navigate”</w:t>
+              <w:t>“</w:t>
+            </w:r>
+            <w:proofErr w:type="spellStart"/>
+            <w:r>
+              <w:t>Its</w:t>
+            </w:r>
+            <w:proofErr w:type="spellEnd"/>
+            <w:r>
+              <w:t xml:space="preserve"> good I just wish it had more labels and stuff as </w:t>
+            </w:r>
+            <w:proofErr w:type="spellStart"/>
+            <w:r>
+              <w:t>its</w:t>
+            </w:r>
+            <w:proofErr w:type="spellEnd"/>
+            <w:r>
+              <w:t xml:space="preserve"> hard to navigate”</w:t>
             </w:r>
           </w:p>
         </w:tc>

</xml_diff>